<commit_message>
docu mas infinity war arreglado
</commit_message>
<xml_diff>
--- a/DOCUMENTACION PROYECTO/Documentacion_YoSoyTuCine.docx
+++ b/DOCUMENTACION PROYECTO/Documentacion_YoSoyTuCine.docx
@@ -570,13 +570,7 @@
         <w:rPr>
           <w:i/>
         </w:rPr>
-        <w:t xml:space="preserve"> Wide Web ya sea utilizando el protocolo HTTP manualmente, o incrustando </w:t>
-      </w:r>
-      <w:r>
-        <w:rPr>
-          <w:i/>
-        </w:rPr>
-        <w:t>un navegador en una aplicación.</w:t>
+        <w:t xml:space="preserve"> Wide Web ya sea utilizando el protocolo HTTP manualmente, o incrustando un navegador en una aplicación.</w:t>
       </w:r>
     </w:p>
     <w:p>
@@ -1590,8 +1584,6 @@
         <w:lastRenderedPageBreak/>
         <w:t>JavaScript</w:t>
       </w:r>
-      <w:bookmarkStart w:id="0" w:name="_GoBack"/>
-      <w:bookmarkEnd w:id="0"/>
     </w:p>
     <w:p>
       <w:r>
@@ -1624,16 +1616,7 @@
     </w:p>
     <w:p>
       <w:r>
-        <w:t xml:space="preserve">Utilizado para </w:t>
-      </w:r>
-      <w:r>
-        <w:t>evitar las recargas</w:t>
-      </w:r>
-      <w:r>
-        <w:t xml:space="preserve"> de la web </w:t>
-      </w:r>
-      <w:r>
-        <w:t>a la hora de filtrar en las búsquedas.</w:t>
+        <w:t>Utilizado para evitar las recargas de la web a la hora de filtrar en las búsquedas.</w:t>
       </w:r>
     </w:p>
     <w:p/>
@@ -1654,10 +1637,7 @@
     </w:p>
     <w:p>
       <w:r>
-        <w:t>Utilizado bajo el patrón MVC encargado de dirigir la aplicación web, recibir peticiones, ir a base de datos y devolver vistas</w:t>
-      </w:r>
-      <w:r>
-        <w:t>.</w:t>
+        <w:t>Utilizado bajo el patrón MVC encargado de dirigir la aplicación web, recibir peticiones, ir a base de datos y devolver vistas.</w:t>
       </w:r>
     </w:p>
     <w:p>
@@ -1691,10 +1671,7 @@
       </w:r>
       <w:proofErr w:type="spellEnd"/>
       <w:r>
-        <w:t xml:space="preserve"> ha sido el gestor de base de datos elegido debido a su facilidad de uso y a su ligereza que hacen de él la opción más utilizada para este tipo de proyectos Web</w:t>
-      </w:r>
-      <w:r>
-        <w:t>.</w:t>
+        <w:t xml:space="preserve"> ha sido el gestor de base de datos elegido debido a su facilidad de uso y a su ligereza que hacen de él la opción más utilizada para este tipo de proyectos Web.</w:t>
       </w:r>
     </w:p>
     <w:p>
@@ -2704,6 +2681,138 @@
     <w:p/>
     <w:p>
       <w:r>
+        <w:rPr>
+          <w:noProof/>
+          <w:lang w:val="es-ES" w:eastAsia="es-ES"/>
+        </w:rPr>
+        <w:drawing>
+          <wp:inline distT="0" distB="0" distL="0" distR="0" wp14:anchorId="4ACD544A" wp14:editId="239A576B">
+            <wp:extent cx="5400040" cy="2753360"/>
+            <wp:effectExtent l="0" t="0" r="0" b="8890"/>
+            <wp:docPr id="21" name="Imagen 21"/>
+            <wp:cNvGraphicFramePr>
+              <a:graphicFrameLocks xmlns:a="http://schemas.openxmlformats.org/drawingml/2006/main" noChangeAspect="1"/>
+            </wp:cNvGraphicFramePr>
+            <a:graphic xmlns:a="http://schemas.openxmlformats.org/drawingml/2006/main">
+              <a:graphicData uri="http://schemas.openxmlformats.org/drawingml/2006/picture">
+                <pic:pic xmlns:pic="http://schemas.openxmlformats.org/drawingml/2006/picture">
+                  <pic:nvPicPr>
+                    <pic:cNvPr id="1" name=""/>
+                    <pic:cNvPicPr/>
+                  </pic:nvPicPr>
+                  <pic:blipFill>
+                    <a:blip r:embed="rId26"/>
+                    <a:stretch>
+                      <a:fillRect/>
+                    </a:stretch>
+                  </pic:blipFill>
+                  <pic:spPr>
+                    <a:xfrm>
+                      <a:off x="0" y="0"/>
+                      <a:ext cx="5400040" cy="2753360"/>
+                    </a:xfrm>
+                    <a:prstGeom prst="rect">
+                      <a:avLst/>
+                    </a:prstGeom>
+                  </pic:spPr>
+                </pic:pic>
+              </a:graphicData>
+            </a:graphic>
+          </wp:inline>
+        </w:drawing>
+      </w:r>
+    </w:p>
+    <w:p/>
+    <w:p>
+      <w:r>
+        <w:rPr>
+          <w:noProof/>
+          <w:lang w:val="es-ES" w:eastAsia="es-ES"/>
+        </w:rPr>
+        <w:drawing>
+          <wp:inline distT="0" distB="0" distL="0" distR="0" wp14:anchorId="0D79C0F8" wp14:editId="02B47AB0">
+            <wp:extent cx="5400040" cy="2675890"/>
+            <wp:effectExtent l="0" t="0" r="0" b="0"/>
+            <wp:docPr id="22" name="Imagen 22"/>
+            <wp:cNvGraphicFramePr>
+              <a:graphicFrameLocks xmlns:a="http://schemas.openxmlformats.org/drawingml/2006/main" noChangeAspect="1"/>
+            </wp:cNvGraphicFramePr>
+            <a:graphic xmlns:a="http://schemas.openxmlformats.org/drawingml/2006/main">
+              <a:graphicData uri="http://schemas.openxmlformats.org/drawingml/2006/picture">
+                <pic:pic xmlns:pic="http://schemas.openxmlformats.org/drawingml/2006/picture">
+                  <pic:nvPicPr>
+                    <pic:cNvPr id="1" name=""/>
+                    <pic:cNvPicPr/>
+                  </pic:nvPicPr>
+                  <pic:blipFill>
+                    <a:blip r:embed="rId27"/>
+                    <a:stretch>
+                      <a:fillRect/>
+                    </a:stretch>
+                  </pic:blipFill>
+                  <pic:spPr>
+                    <a:xfrm>
+                      <a:off x="0" y="0"/>
+                      <a:ext cx="5400040" cy="2675890"/>
+                    </a:xfrm>
+                    <a:prstGeom prst="rect">
+                      <a:avLst/>
+                    </a:prstGeom>
+                  </pic:spPr>
+                </pic:pic>
+              </a:graphicData>
+            </a:graphic>
+          </wp:inline>
+        </w:drawing>
+      </w:r>
+    </w:p>
+    <w:p>
+      <w:r>
+        <w:rPr>
+          <w:noProof/>
+          <w:lang w:val="es-ES" w:eastAsia="es-ES"/>
+        </w:rPr>
+        <w:lastRenderedPageBreak/>
+        <w:drawing>
+          <wp:inline distT="0" distB="0" distL="0" distR="0" wp14:anchorId="5B77DCFA" wp14:editId="6E4569FF">
+            <wp:extent cx="5400040" cy="2780665"/>
+            <wp:effectExtent l="0" t="0" r="0" b="635"/>
+            <wp:docPr id="23" name="Imagen 23"/>
+            <wp:cNvGraphicFramePr>
+              <a:graphicFrameLocks xmlns:a="http://schemas.openxmlformats.org/drawingml/2006/main" noChangeAspect="1"/>
+            </wp:cNvGraphicFramePr>
+            <a:graphic xmlns:a="http://schemas.openxmlformats.org/drawingml/2006/main">
+              <a:graphicData uri="http://schemas.openxmlformats.org/drawingml/2006/picture">
+                <pic:pic xmlns:pic="http://schemas.openxmlformats.org/drawingml/2006/picture">
+                  <pic:nvPicPr>
+                    <pic:cNvPr id="1" name=""/>
+                    <pic:cNvPicPr/>
+                  </pic:nvPicPr>
+                  <pic:blipFill>
+                    <a:blip r:embed="rId28"/>
+                    <a:stretch>
+                      <a:fillRect/>
+                    </a:stretch>
+                  </pic:blipFill>
+                  <pic:spPr>
+                    <a:xfrm>
+                      <a:off x="0" y="0"/>
+                      <a:ext cx="5400040" cy="2780665"/>
+                    </a:xfrm>
+                    <a:prstGeom prst="rect">
+                      <a:avLst/>
+                    </a:prstGeom>
+                  </pic:spPr>
+                </pic:pic>
+              </a:graphicData>
+            </a:graphic>
+          </wp:inline>
+        </w:drawing>
+      </w:r>
+    </w:p>
+    <w:p/>
+    <w:p>
+      <w:r>
         <w:t xml:space="preserve">Finalmente fuimos creando la estructura </w:t>
       </w:r>
       <w:proofErr w:type="spellStart"/>
@@ -2725,14 +2834,98 @@
     <w:p/>
     <w:p/>
     <w:p/>
-    <w:p/>
-    <w:p/>
-    <w:p/>
-    <w:p/>
-    <w:p/>
-    <w:p/>
-    <w:p/>
-    <w:p/>
+    <w:p>
+      <w:r>
+        <w:rPr>
+          <w:noProof/>
+          <w:lang w:val="es-ES" w:eastAsia="es-ES"/>
+        </w:rPr>
+        <w:drawing>
+          <wp:inline distT="0" distB="0" distL="0" distR="0" wp14:anchorId="522F3418" wp14:editId="134E85B0">
+            <wp:extent cx="5400040" cy="3114675"/>
+            <wp:effectExtent l="0" t="0" r="0" b="9525"/>
+            <wp:docPr id="24" name="Imagen 24"/>
+            <wp:cNvGraphicFramePr>
+              <a:graphicFrameLocks xmlns:a="http://schemas.openxmlformats.org/drawingml/2006/main" noChangeAspect="1"/>
+            </wp:cNvGraphicFramePr>
+            <a:graphic xmlns:a="http://schemas.openxmlformats.org/drawingml/2006/main">
+              <a:graphicData uri="http://schemas.openxmlformats.org/drawingml/2006/picture">
+                <pic:pic xmlns:pic="http://schemas.openxmlformats.org/drawingml/2006/picture">
+                  <pic:nvPicPr>
+                    <pic:cNvPr id="1" name=""/>
+                    <pic:cNvPicPr/>
+                  </pic:nvPicPr>
+                  <pic:blipFill>
+                    <a:blip r:embed="rId29"/>
+                    <a:stretch>
+                      <a:fillRect/>
+                    </a:stretch>
+                  </pic:blipFill>
+                  <pic:spPr>
+                    <a:xfrm>
+                      <a:off x="0" y="0"/>
+                      <a:ext cx="5400040" cy="3114675"/>
+                    </a:xfrm>
+                    <a:prstGeom prst="rect">
+                      <a:avLst/>
+                    </a:prstGeom>
+                  </pic:spPr>
+                </pic:pic>
+              </a:graphicData>
+            </a:graphic>
+          </wp:inline>
+        </w:drawing>
+      </w:r>
+    </w:p>
+    <w:p/>
+    <w:p/>
+    <w:p/>
+    <w:p/>
+    <w:p/>
+    <w:p/>
+    <w:p>
+      <w:r>
+        <w:rPr>
+          <w:noProof/>
+          <w:lang w:val="es-ES" w:eastAsia="es-ES"/>
+        </w:rPr>
+        <w:drawing>
+          <wp:inline distT="0" distB="0" distL="0" distR="0" wp14:anchorId="556AE960" wp14:editId="180FD6A5">
+            <wp:extent cx="5400040" cy="3084195"/>
+            <wp:effectExtent l="0" t="0" r="0" b="1905"/>
+            <wp:docPr id="25" name="Imagen 25"/>
+            <wp:cNvGraphicFramePr>
+              <a:graphicFrameLocks xmlns:a="http://schemas.openxmlformats.org/drawingml/2006/main" noChangeAspect="1"/>
+            </wp:cNvGraphicFramePr>
+            <a:graphic xmlns:a="http://schemas.openxmlformats.org/drawingml/2006/main">
+              <a:graphicData uri="http://schemas.openxmlformats.org/drawingml/2006/picture">
+                <pic:pic xmlns:pic="http://schemas.openxmlformats.org/drawingml/2006/picture">
+                  <pic:nvPicPr>
+                    <pic:cNvPr id="1" name=""/>
+                    <pic:cNvPicPr/>
+                  </pic:nvPicPr>
+                  <pic:blipFill>
+                    <a:blip r:embed="rId30"/>
+                    <a:stretch>
+                      <a:fillRect/>
+                    </a:stretch>
+                  </pic:blipFill>
+                  <pic:spPr>
+                    <a:xfrm>
+                      <a:off x="0" y="0"/>
+                      <a:ext cx="5400040" cy="3084195"/>
+                    </a:xfrm>
+                    <a:prstGeom prst="rect">
+                      <a:avLst/>
+                    </a:prstGeom>
+                  </pic:spPr>
+                </pic:pic>
+              </a:graphicData>
+            </a:graphic>
+          </wp:inline>
+        </w:drawing>
+      </w:r>
+    </w:p>
     <w:p/>
     <w:p/>
     <w:p/>
@@ -2756,14 +2949,7 @@
           <w:b/>
           <w:sz w:val="36"/>
         </w:rPr>
-        <w:t xml:space="preserve">Diseño de la </w:t>
-      </w:r>
-      <w:r>
-        <w:rPr>
-          <w:b/>
-          <w:sz w:val="36"/>
-        </w:rPr>
-        <w:t>base de datos</w:t>
+        <w:t>Diseño de la base de datos</w:t>
       </w:r>
     </w:p>
     <w:p>
@@ -2789,6 +2975,76 @@
       </w:r>
     </w:p>
     <w:p>
+      <w:r>
+        <w:rPr>
+          <w:noProof/>
+          <w:lang w:val="es-ES" w:eastAsia="es-ES"/>
+        </w:rPr>
+        <w:lastRenderedPageBreak/>
+        <w:drawing>
+          <wp:anchor distT="0" distB="0" distL="114300" distR="114300" simplePos="0" relativeHeight="251668480" behindDoc="0" locked="0" layoutInCell="1" allowOverlap="1">
+            <wp:simplePos x="0" y="0"/>
+            <wp:positionH relativeFrom="page">
+              <wp:align>left</wp:align>
+            </wp:positionH>
+            <wp:positionV relativeFrom="paragraph">
+              <wp:posOffset>283210</wp:posOffset>
+            </wp:positionV>
+            <wp:extent cx="8147320" cy="5372100"/>
+            <wp:effectExtent l="0" t="0" r="6350" b="0"/>
+            <wp:wrapThrough wrapText="bothSides">
+              <wp:wrapPolygon edited="0">
+                <wp:start x="0" y="0"/>
+                <wp:lineTo x="0" y="21523"/>
+                <wp:lineTo x="21566" y="21523"/>
+                <wp:lineTo x="21566" y="0"/>
+                <wp:lineTo x="0" y="0"/>
+              </wp:wrapPolygon>
+            </wp:wrapThrough>
+            <wp:docPr id="19" name="Imagen 19"/>
+            <wp:cNvGraphicFramePr>
+              <a:graphicFrameLocks xmlns:a="http://schemas.openxmlformats.org/drawingml/2006/main" noChangeAspect="1"/>
+            </wp:cNvGraphicFramePr>
+            <a:graphic xmlns:a="http://schemas.openxmlformats.org/drawingml/2006/main">
+              <a:graphicData uri="http://schemas.openxmlformats.org/drawingml/2006/picture">
+                <pic:pic xmlns:pic="http://schemas.openxmlformats.org/drawingml/2006/picture">
+                  <pic:nvPicPr>
+                    <pic:cNvPr id="1" name=""/>
+                    <pic:cNvPicPr/>
+                  </pic:nvPicPr>
+                  <pic:blipFill>
+                    <a:blip r:embed="rId31">
+                      <a:extLst>
+                        <a:ext uri="{28A0092B-C50C-407E-A947-70E740481C1C}">
+                          <a14:useLocalDpi xmlns:a14="http://schemas.microsoft.com/office/drawing/2010/main" val="0"/>
+                        </a:ext>
+                      </a:extLst>
+                    </a:blip>
+                    <a:stretch>
+                      <a:fillRect/>
+                    </a:stretch>
+                  </pic:blipFill>
+                  <pic:spPr>
+                    <a:xfrm>
+                      <a:off x="0" y="0"/>
+                      <a:ext cx="8147320" cy="5372100"/>
+                    </a:xfrm>
+                    <a:prstGeom prst="rect">
+                      <a:avLst/>
+                    </a:prstGeom>
+                  </pic:spPr>
+                </pic:pic>
+              </a:graphicData>
+            </a:graphic>
+            <wp14:sizeRelH relativeFrom="margin">
+              <wp14:pctWidth>0</wp14:pctWidth>
+            </wp14:sizeRelH>
+            <wp14:sizeRelV relativeFrom="margin">
+              <wp14:pctHeight>0</wp14:pctHeight>
+            </wp14:sizeRelV>
+          </wp:anchor>
+        </w:drawing>
+      </w:r>
       <w:r>
         <w:t>Diagrama</w:t>
       </w:r>
@@ -2822,7 +3078,6 @@
         </w:tabs>
       </w:pPr>
       <w:r>
-        <w:lastRenderedPageBreak/>
         <w:tab/>
       </w:r>
     </w:p>
@@ -2902,7 +3157,93 @@
         <w:t xml:space="preserve"> para desplegar la aplicación.</w:t>
       </w:r>
     </w:p>
-    <w:p/>
+    <w:p>
+      <w:r>
+        <w:rPr>
+          <w:noProof/>
+          <w:lang w:val="es-ES" w:eastAsia="es-ES"/>
+        </w:rPr>
+        <w:lastRenderedPageBreak/>
+        <w:drawing>
+          <wp:inline distT="0" distB="0" distL="0" distR="0" wp14:anchorId="3BE5DE2F" wp14:editId="438925D8">
+            <wp:extent cx="4572000" cy="5257800"/>
+            <wp:effectExtent l="0" t="0" r="0" b="0"/>
+            <wp:docPr id="26" name="Imagen 26"/>
+            <wp:cNvGraphicFramePr>
+              <a:graphicFrameLocks xmlns:a="http://schemas.openxmlformats.org/drawingml/2006/main" noChangeAspect="1"/>
+            </wp:cNvGraphicFramePr>
+            <a:graphic xmlns:a="http://schemas.openxmlformats.org/drawingml/2006/main">
+              <a:graphicData uri="http://schemas.openxmlformats.org/drawingml/2006/picture">
+                <pic:pic xmlns:pic="http://schemas.openxmlformats.org/drawingml/2006/picture">
+                  <pic:nvPicPr>
+                    <pic:cNvPr id="1" name=""/>
+                    <pic:cNvPicPr/>
+                  </pic:nvPicPr>
+                  <pic:blipFill>
+                    <a:blip r:embed="rId32"/>
+                    <a:stretch>
+                      <a:fillRect/>
+                    </a:stretch>
+                  </pic:blipFill>
+                  <pic:spPr>
+                    <a:xfrm>
+                      <a:off x="0" y="0"/>
+                      <a:ext cx="4572000" cy="5257800"/>
+                    </a:xfrm>
+                    <a:prstGeom prst="rect">
+                      <a:avLst/>
+                    </a:prstGeom>
+                  </pic:spPr>
+                </pic:pic>
+              </a:graphicData>
+            </a:graphic>
+          </wp:inline>
+        </w:drawing>
+      </w:r>
+    </w:p>
+    <w:p>
+      <w:r>
+        <w:rPr>
+          <w:noProof/>
+          <w:lang w:val="es-ES" w:eastAsia="es-ES"/>
+        </w:rPr>
+        <w:drawing>
+          <wp:inline distT="0" distB="0" distL="0" distR="0" wp14:anchorId="77755DAE" wp14:editId="16EFF747">
+            <wp:extent cx="3429000" cy="666750"/>
+            <wp:effectExtent l="0" t="0" r="0" b="0"/>
+            <wp:docPr id="27" name="Imagen 27"/>
+            <wp:cNvGraphicFramePr>
+              <a:graphicFrameLocks xmlns:a="http://schemas.openxmlformats.org/drawingml/2006/main" noChangeAspect="1"/>
+            </wp:cNvGraphicFramePr>
+            <a:graphic xmlns:a="http://schemas.openxmlformats.org/drawingml/2006/main">
+              <a:graphicData uri="http://schemas.openxmlformats.org/drawingml/2006/picture">
+                <pic:pic xmlns:pic="http://schemas.openxmlformats.org/drawingml/2006/picture">
+                  <pic:nvPicPr>
+                    <pic:cNvPr id="1" name=""/>
+                    <pic:cNvPicPr/>
+                  </pic:nvPicPr>
+                  <pic:blipFill>
+                    <a:blip r:embed="rId33"/>
+                    <a:stretch>
+                      <a:fillRect/>
+                    </a:stretch>
+                  </pic:blipFill>
+                  <pic:spPr>
+                    <a:xfrm>
+                      <a:off x="0" y="0"/>
+                      <a:ext cx="3429000" cy="666750"/>
+                    </a:xfrm>
+                    <a:prstGeom prst="rect">
+                      <a:avLst/>
+                    </a:prstGeom>
+                  </pic:spPr>
+                </pic:pic>
+              </a:graphicData>
+            </a:graphic>
+          </wp:inline>
+        </w:drawing>
+      </w:r>
+    </w:p>
     <w:p>
       <w:r>
         <w:t>Aquí podemos ver algunas capturas con código interesante nuestra aplicación</w:t>
@@ -2914,13 +3255,150 @@
         <w:t>Llamadas Ajax</w:t>
       </w:r>
     </w:p>
-    <w:p>
-      <w:r>
-        <w:t>Métodos Java en los filtros de las web</w:t>
-      </w:r>
-    </w:p>
-    <w:p>
-      <w:r>
+    <w:p/>
+    <w:p>
+      <w:r>
+        <w:rPr>
+          <w:noProof/>
+          <w:lang w:val="es-ES" w:eastAsia="es-ES"/>
+        </w:rPr>
+        <w:lastRenderedPageBreak/>
+        <w:drawing>
+          <wp:inline distT="0" distB="0" distL="0" distR="0" wp14:anchorId="35CA4A88" wp14:editId="1BAE6F10">
+            <wp:extent cx="4752975" cy="3419475"/>
+            <wp:effectExtent l="0" t="0" r="9525" b="9525"/>
+            <wp:docPr id="28" name="Imagen 28"/>
+            <wp:cNvGraphicFramePr>
+              <a:graphicFrameLocks xmlns:a="http://schemas.openxmlformats.org/drawingml/2006/main" noChangeAspect="1"/>
+            </wp:cNvGraphicFramePr>
+            <a:graphic xmlns:a="http://schemas.openxmlformats.org/drawingml/2006/main">
+              <a:graphicData uri="http://schemas.openxmlformats.org/drawingml/2006/picture">
+                <pic:pic xmlns:pic="http://schemas.openxmlformats.org/drawingml/2006/picture">
+                  <pic:nvPicPr>
+                    <pic:cNvPr id="1" name=""/>
+                    <pic:cNvPicPr/>
+                  </pic:nvPicPr>
+                  <pic:blipFill>
+                    <a:blip r:embed="rId34"/>
+                    <a:stretch>
+                      <a:fillRect/>
+                    </a:stretch>
+                  </pic:blipFill>
+                  <pic:spPr>
+                    <a:xfrm>
+                      <a:off x="0" y="0"/>
+                      <a:ext cx="4752975" cy="3419475"/>
+                    </a:xfrm>
+                    <a:prstGeom prst="rect">
+                      <a:avLst/>
+                    </a:prstGeom>
+                  </pic:spPr>
+                </pic:pic>
+              </a:graphicData>
+            </a:graphic>
+          </wp:inline>
+        </w:drawing>
+      </w:r>
+    </w:p>
+    <w:p>
+      <w:r>
+        <w:t xml:space="preserve">Métodos Java </w:t>
+      </w:r>
+      <w:bookmarkStart w:id="0" w:name="_GoBack"/>
+      <w:bookmarkEnd w:id="0"/>
+      <w:r>
+        <w:t>en los filtros de las web</w:t>
+      </w:r>
+    </w:p>
+    <w:p>
+      <w:r>
+        <w:rPr>
+          <w:noProof/>
+          <w:lang w:val="es-ES" w:eastAsia="es-ES"/>
+        </w:rPr>
+        <w:drawing>
+          <wp:inline distT="0" distB="0" distL="0" distR="0" wp14:anchorId="17AC4E6C" wp14:editId="46968DA7">
+            <wp:extent cx="5400040" cy="3338830"/>
+            <wp:effectExtent l="0" t="0" r="0" b="0"/>
+            <wp:docPr id="31" name="Imagen 31"/>
+            <wp:cNvGraphicFramePr>
+              <a:graphicFrameLocks xmlns:a="http://schemas.openxmlformats.org/drawingml/2006/main" noChangeAspect="1"/>
+            </wp:cNvGraphicFramePr>
+            <a:graphic xmlns:a="http://schemas.openxmlformats.org/drawingml/2006/main">
+              <a:graphicData uri="http://schemas.openxmlformats.org/drawingml/2006/picture">
+                <pic:pic xmlns:pic="http://schemas.openxmlformats.org/drawingml/2006/picture">
+                  <pic:nvPicPr>
+                    <pic:cNvPr id="1" name=""/>
+                    <pic:cNvPicPr/>
+                  </pic:nvPicPr>
+                  <pic:blipFill>
+                    <a:blip r:embed="rId35"/>
+                    <a:stretch>
+                      <a:fillRect/>
+                    </a:stretch>
+                  </pic:blipFill>
+                  <pic:spPr>
+                    <a:xfrm>
+                      <a:off x="0" y="0"/>
+                      <a:ext cx="5400040" cy="3338830"/>
+                    </a:xfrm>
+                    <a:prstGeom prst="rect">
+                      <a:avLst/>
+                    </a:prstGeom>
+                  </pic:spPr>
+                </pic:pic>
+              </a:graphicData>
+            </a:graphic>
+          </wp:inline>
+        </w:drawing>
+      </w:r>
+    </w:p>
+    <w:p>
+      <w:r>
+        <w:rPr>
+          <w:noProof/>
+          <w:lang w:val="es-ES" w:eastAsia="es-ES"/>
+        </w:rPr>
+        <w:drawing>
+          <wp:inline distT="0" distB="0" distL="0" distR="0" wp14:anchorId="10CC980A" wp14:editId="20E3F723">
+            <wp:extent cx="3076575" cy="1362075"/>
+            <wp:effectExtent l="0" t="0" r="9525" b="9525"/>
+            <wp:docPr id="29" name="Imagen 29"/>
+            <wp:cNvGraphicFramePr>
+              <a:graphicFrameLocks xmlns:a="http://schemas.openxmlformats.org/drawingml/2006/main" noChangeAspect="1"/>
+            </wp:cNvGraphicFramePr>
+            <a:graphic xmlns:a="http://schemas.openxmlformats.org/drawingml/2006/main">
+              <a:graphicData uri="http://schemas.openxmlformats.org/drawingml/2006/picture">
+                <pic:pic xmlns:pic="http://schemas.openxmlformats.org/drawingml/2006/picture">
+                  <pic:nvPicPr>
+                    <pic:cNvPr id="1" name=""/>
+                    <pic:cNvPicPr/>
+                  </pic:nvPicPr>
+                  <pic:blipFill>
+                    <a:blip r:embed="rId36"/>
+                    <a:stretch>
+                      <a:fillRect/>
+                    </a:stretch>
+                  </pic:blipFill>
+                  <pic:spPr>
+                    <a:xfrm>
+                      <a:off x="0" y="0"/>
+                      <a:ext cx="3076575" cy="1362075"/>
+                    </a:xfrm>
+                    <a:prstGeom prst="rect">
+                      <a:avLst/>
+                    </a:prstGeom>
+                  </pic:spPr>
+                </pic:pic>
+              </a:graphicData>
+            </a:graphic>
+          </wp:inline>
+        </w:drawing>
+      </w:r>
+    </w:p>
+    <w:p>
+      <w:r>
+        <w:lastRenderedPageBreak/>
         <w:t xml:space="preserve">Generación de HTML mediante </w:t>
       </w:r>
       <w:proofErr w:type="spellStart"/>
@@ -2928,6 +3406,50 @@
         <w:t>JQuery</w:t>
       </w:r>
       <w:proofErr w:type="spellEnd"/>
+    </w:p>
+    <w:p/>
+    <w:p>
+      <w:r>
+        <w:rPr>
+          <w:noProof/>
+          <w:lang w:val="es-ES" w:eastAsia="es-ES"/>
+        </w:rPr>
+        <w:drawing>
+          <wp:inline distT="0" distB="0" distL="0" distR="0" wp14:anchorId="442AA593" wp14:editId="4C240E3B">
+            <wp:extent cx="5400040" cy="4858385"/>
+            <wp:effectExtent l="0" t="0" r="0" b="0"/>
+            <wp:docPr id="30" name="Imagen 30"/>
+            <wp:cNvGraphicFramePr>
+              <a:graphicFrameLocks xmlns:a="http://schemas.openxmlformats.org/drawingml/2006/main" noChangeAspect="1"/>
+            </wp:cNvGraphicFramePr>
+            <a:graphic xmlns:a="http://schemas.openxmlformats.org/drawingml/2006/main">
+              <a:graphicData uri="http://schemas.openxmlformats.org/drawingml/2006/picture">
+                <pic:pic xmlns:pic="http://schemas.openxmlformats.org/drawingml/2006/picture">
+                  <pic:nvPicPr>
+                    <pic:cNvPr id="1" name=""/>
+                    <pic:cNvPicPr/>
+                  </pic:nvPicPr>
+                  <pic:blipFill>
+                    <a:blip r:embed="rId37"/>
+                    <a:stretch>
+                      <a:fillRect/>
+                    </a:stretch>
+                  </pic:blipFill>
+                  <pic:spPr>
+                    <a:xfrm>
+                      <a:off x="0" y="0"/>
+                      <a:ext cx="5400040" cy="4858385"/>
+                    </a:xfrm>
+                    <a:prstGeom prst="rect">
+                      <a:avLst/>
+                    </a:prstGeom>
+                  </pic:spPr>
+                </pic:pic>
+              </a:graphicData>
+            </a:graphic>
+          </wp:inline>
+        </w:drawing>
+      </w:r>
     </w:p>
     <w:p>
       <w:r>
@@ -3008,7 +3530,7 @@
     </w:p>
     <w:p/>
     <w:sectPr>
-      <w:footerReference w:type="default" r:id="rId26"/>
+      <w:footerReference w:type="default" r:id="rId38"/>
       <w:pgSz w:w="11906" w:h="16838"/>
       <w:pgMar w:top="1417" w:right="1701" w:bottom="1417" w:left="1701" w:header="708" w:footer="708" w:gutter="0"/>
       <w:cols w:space="708"/>
@@ -3403,7 +3925,7 @@
                               <w:szCs w:val="28"/>
                               <w:lang w:val="es-ES"/>
                             </w:rPr>
-                            <w:t>17</w:t>
+                            <w:t>19</w:t>
                           </w:r>
                           <w:r>
                             <w:rPr>
@@ -3480,7 +4002,7 @@
                         <w:szCs w:val="28"/>
                         <w:lang w:val="es-ES"/>
                       </w:rPr>
-                      <w:t>17</w:t>
+                      <w:t>19</w:t>
                     </w:r>
                     <w:r>
                       <w:rPr>
@@ -4262,7 +4784,7 @@
 </file>
 
 <file path=customXml/itemProps1.xml><?xml version="1.0" encoding="utf-8"?>
-<ds:datastoreItem xmlns:ds="http://schemas.openxmlformats.org/officeDocument/2006/customXml" ds:itemID="{EA284933-69DB-4F48-A965-D8E3AFF0AE80}">
+<ds:datastoreItem xmlns:ds="http://schemas.openxmlformats.org/officeDocument/2006/customXml" ds:itemID="{7F95A544-425A-4AD4-B36C-4176180F9FDE}">
   <ds:schemaRefs>
     <ds:schemaRef ds:uri="http://schemas.openxmlformats.org/officeDocument/2006/bibliography"/>
   </ds:schemaRefs>

</xml_diff>

<commit_message>
docu versiones y bbdd png
cambio a png bbdd
</commit_message>
<xml_diff>
--- a/DOCUMENTACION PROYECTO/Documentacion_YoSoyTuCine.docx
+++ b/DOCUMENTACION PROYECTO/Documentacion_YoSoyTuCine.docx
@@ -236,16 +236,7 @@
         <w:t>Desarrollo y despliegue</w:t>
       </w:r>
       <w:r>
-        <w:t>…………………</w:t>
-      </w:r>
-      <w:r>
-        <w:t>………</w:t>
-      </w:r>
-      <w:r>
-        <w:t>…………………………………………………………………………</w:t>
-      </w:r>
-      <w:r>
-        <w:t>Pag.23</w:t>
+        <w:t>……………………………………………………………………………………………………Pag.23</w:t>
       </w:r>
     </w:p>
     <w:p/>
@@ -254,22 +245,11 @@
         <w:t>Bibliografía</w:t>
       </w:r>
       <w:r>
-        <w:t>…………</w:t>
-      </w:r>
-      <w:r>
-        <w:t>………………………….</w:t>
-      </w:r>
-      <w:r>
-        <w:t>…………………………………………………………………………………</w:t>
-      </w:r>
-      <w:r>
-        <w:t>Pag.3</w:t>
+        <w:t>…………………………………….…………………………………………………………………………………Pag.3</w:t>
       </w:r>
       <w:r>
         <w:t>5</w:t>
       </w:r>
-      <w:bookmarkStart w:id="0" w:name="_GoBack"/>
-      <w:bookmarkEnd w:id="0"/>
     </w:p>
     <w:p/>
     <w:p/>
@@ -442,7 +422,54 @@
       </w:r>
       <w:proofErr w:type="spellEnd"/>
       <w:r>
-        <w:t xml:space="preserve"> es que evidentemente al no poder competir con buscadores omnipotente como Google, intentamos ofrecer la información buscada por el usuario en un menor número de clic, esa es la ventaja que proponemos, ya que simplemente al entrar en la web, serás preguntado por tu ubicación, tendrás ante tus ojos lo carteles de las películas en cartelera actualmente y simplemente pinchando en el cartel tendrás todos los cines a tu alrededor ordenados por distancia y la información de las sesiones, cines y película en la que acabas de hacer clic.</w:t>
+        <w:t xml:space="preserve"> es que evidentemente al no poder competir con buscadores omnipotente</w:t>
+      </w:r>
+      <w:r>
+        <w:t>s</w:t>
+      </w:r>
+      <w:r>
+        <w:t xml:space="preserve"> como Google, intentamos ofrecer la información buscada por el usuario en un menor número de clic</w:t>
+      </w:r>
+      <w:r>
+        <w:t>s</w:t>
+      </w:r>
+      <w:r>
+        <w:t>, esa es la ventaja que proponemos, ya que simplemente al entrar en la web, ser</w:t>
+      </w:r>
+      <w:r>
+        <w:t xml:space="preserve">ás preguntado por tu ubicación y </w:t>
+      </w:r>
+      <w:r>
+        <w:t>tendrás ante tus ojos lo</w:t>
+      </w:r>
+      <w:r>
+        <w:t>s</w:t>
+      </w:r>
+      <w:r>
+        <w:t xml:space="preserve"> carteles de las pelíc</w:t>
+      </w:r>
+      <w:r>
+        <w:t>ulas en cartelera actualmente.</w:t>
+      </w:r>
+    </w:p>
+    <w:p>
+      <w:r>
+        <w:t>P</w:t>
+      </w:r>
+      <w:r>
+        <w:t xml:space="preserve">inchando en el cartel tendrás todos los cines a tu alrededor ordenados por distancia y la información de las sesiones, </w:t>
+      </w:r>
+      <w:r>
+        <w:t xml:space="preserve">de los </w:t>
+      </w:r>
+      <w:r>
+        <w:t xml:space="preserve">cines y </w:t>
+      </w:r>
+      <w:r>
+        <w:t xml:space="preserve">de la </w:t>
+      </w:r>
+      <w:r>
+        <w:t>película en la que acabas de hacer clic.</w:t>
       </w:r>
     </w:p>
     <w:p/>
@@ -479,8 +506,8 @@
         </w:rPr>
         <w:drawing>
           <wp:inline distT="0" distB="0" distL="0" distR="0" wp14:anchorId="5CB9FA97" wp14:editId="52A6346E">
-            <wp:extent cx="4276725" cy="2257425"/>
-            <wp:effectExtent l="0" t="0" r="9525" b="9525"/>
+            <wp:extent cx="3904091" cy="2060734"/>
+            <wp:effectExtent l="0" t="0" r="1270" b="0"/>
             <wp:docPr id="18" name="Imagen 18"/>
             <wp:cNvGraphicFramePr>
               <a:graphicFrameLocks xmlns:a="http://schemas.openxmlformats.org/drawingml/2006/main" noChangeAspect="1"/>
@@ -501,7 +528,7 @@
                   <pic:spPr>
                     <a:xfrm>
                       <a:off x="0" y="0"/>
-                      <a:ext cx="4276725" cy="2257425"/>
+                      <a:ext cx="3917206" cy="2067657"/>
                     </a:xfrm>
                     <a:prstGeom prst="rect">
                       <a:avLst/>
@@ -590,7 +617,28 @@
     </w:p>
     <w:p>
       <w:r>
-        <w:t xml:space="preserve">El </w:t>
+        <w:t xml:space="preserve">La ubicación proporcionada por la API de google la almacenamos en una cookie que dura lo que dura la sesión del usuario en nuestra web, de tal modo que no tenga que estar siendo preguntado por su ubicación mientras navega por la web, y que si sea preguntado al volver a entrar por si ha cambiado su ubicación (al consultar </w:t>
+      </w:r>
+      <w:proofErr w:type="spellStart"/>
+      <w:r>
+        <w:t>YoSoyTuCine</w:t>
+      </w:r>
+      <w:proofErr w:type="spellEnd"/>
+      <w:r>
+        <w:t xml:space="preserve"> desde un </w:t>
+      </w:r>
+      <w:proofErr w:type="spellStart"/>
+      <w:r>
+        <w:t>smartphone</w:t>
+      </w:r>
+      <w:proofErr w:type="spellEnd"/>
+      <w:r>
+        <w:t xml:space="preserve"> por ejemplo).</w:t>
+      </w:r>
+    </w:p>
+    <w:p>
+      <w:r>
+        <w:t xml:space="preserve">La técnica de </w:t>
       </w:r>
       <w:proofErr w:type="spellStart"/>
       <w:r>
@@ -598,7 +646,7 @@
       </w:r>
       <w:proofErr w:type="spellEnd"/>
       <w:r>
-        <w:t xml:space="preserve"> es básicamente obtener información de una web, aquí vamos a ver las definiciones:</w:t>
+        <w:t xml:space="preserve"> mediante la cual rellenamos la base de datos, es básicamente obtener información de una web, aquí vamos a ver las definiciones:</w:t>
       </w:r>
     </w:p>
     <w:p>
@@ -710,13 +758,16 @@
         </w:rPr>
         <w:t xml:space="preserve"> la comparación de precios en tiendas, la monitorización de datos relacionados con el clima de cierta región, la detección de cambios en sitios webs y la integración de datos en sitios webs</w:t>
       </w:r>
-    </w:p>
-    <w:p/>
-    <w:p/>
-    <w:p/>
-    <w:p/>
-    <w:p>
-      <w:r>
+      <w:r>
+        <w:rPr>
+          <w:i/>
+        </w:rPr>
+        <w:t>.</w:t>
+      </w:r>
+    </w:p>
+    <w:p>
+      <w:r>
+        <w:lastRenderedPageBreak/>
         <w:t xml:space="preserve">En nuestro caso el uso del </w:t>
       </w:r>
       <w:proofErr w:type="spellStart"/>
@@ -733,7 +784,7 @@
       </w:r>
       <w:proofErr w:type="spellEnd"/>
       <w:r>
-        <w:t xml:space="preserve"> por ejemplo, la información de una película y poder rellenar nuestra base de datos con la información obtenida, por ejemplo lanzando el </w:t>
+        <w:t xml:space="preserve"> la información de una película y poder rellenar nuestra base de datos con la información obtenida, por ejemplo lanzando el </w:t>
       </w:r>
       <w:proofErr w:type="spellStart"/>
       <w:r>
@@ -824,6 +875,9 @@
       </w:r>
       <w:r>
         <w:t xml:space="preserve"> twitter</w:t>
+      </w:r>
+      <w:r>
+        <w:t>,</w:t>
       </w:r>
       <w:r>
         <w:t xml:space="preserve"> para </w:t>
@@ -1740,7 +1794,13 @@
     </w:p>
     <w:p>
       <w:r>
-        <w:t>Utilizado bajo el patrón MVC encargado de dirigir la aplicación web, recibir peticiones, ir a base de datos y devolver vistas.</w:t>
+        <w:t>Utilizado bajo el patrón MVC</w:t>
+      </w:r>
+      <w:r>
+        <w:t>, es el</w:t>
+      </w:r>
+      <w:r>
+        <w:t xml:space="preserve"> encargado de dirigir la aplicación web, recibir peticiones, ir a base de datos y devolver vistas.</w:t>
       </w:r>
     </w:p>
     <w:p>
@@ -1928,6 +1988,9 @@
       <w:proofErr w:type="spellEnd"/>
       <w:r>
         <w:t xml:space="preserve"> en el cual se distribuyen las tareas entre los distintos miembros del equipo y durante las distintas fases del desarrollo de una tarea</w:t>
+      </w:r>
+      <w:r>
+        <w:t>.</w:t>
       </w:r>
     </w:p>
     <w:p>
@@ -2075,6 +2138,9 @@
       <w:r>
         <w:t xml:space="preserve"> terminada</w:t>
       </w:r>
+      <w:r>
+        <w:t>.</w:t>
+      </w:r>
     </w:p>
     <w:p>
       <w:r>
@@ -2093,6 +2159,9 @@
       </w:r>
       <w:r>
         <w:t>tilizado como guía visual del trabajo realizado hasta ahora</w:t>
+      </w:r>
+      <w:r>
+        <w:t>.</w:t>
       </w:r>
     </w:p>
     <w:p/>
@@ -2310,7 +2379,22 @@
         <w:t>rollo podemos programar simultáneamente</w:t>
       </w:r>
       <w:r>
-        <w:t xml:space="preserve"> al disponer siempre de las versiones actualizadas de los códigos y gracias a funcionalidades de los software de control de versiones como es el </w:t>
+        <w:t xml:space="preserve"> al disponer siempre de las versione</w:t>
+      </w:r>
+      <w:r>
+        <w:t xml:space="preserve">s actualizadas de los códigos, </w:t>
+      </w:r>
+      <w:r>
+        <w:t>gracias a funcionalidades de los software d</w:t>
+      </w:r>
+      <w:r>
+        <w:t xml:space="preserve">e control de versiones como es la </w:t>
+      </w:r>
+      <w:r>
+        <w:t>función</w:t>
+      </w:r>
+      <w:r>
+        <w:t xml:space="preserve"> </w:t>
       </w:r>
       <w:proofErr w:type="spellStart"/>
       <w:r>
@@ -2318,7 +2402,13 @@
       </w:r>
       <w:proofErr w:type="spellEnd"/>
       <w:r>
-        <w:t xml:space="preserve"> que te permite que varias persones trabajen sobre un mismo código integrando al finalizar de programar las líneas de todo el equipo.</w:t>
+        <w:t xml:space="preserve"> q</w:t>
+      </w:r>
+      <w:r>
+        <w:t>ue te permite que varias persona</w:t>
+      </w:r>
+      <w:r>
+        <w:t>s trabajen sobre un mismo código integrando al finalizar de programar las líneas de todo el equipo.</w:t>
       </w:r>
     </w:p>
     <w:p/>
@@ -2406,7 +2496,22 @@
     <w:p>
       <w:r>
         <w:lastRenderedPageBreak/>
-        <w:t>La forma elegida para trabajar ha sido la de crear una rama master, una rama desarrollo y varias ramas individuales para trabajar cada uno sobre nuestra rama e ir integrándolas sobre la rama desarrolla y una vez esta testeado integrarlo en la master, el control de versiones te permite tener un absoluto control sobre las diferentes versiones del software y te permite volver atrás y deshacer errores con gran facilidad y mantener un orden sin volverte loco</w:t>
+        <w:t>La forma elegida para trabajar ha sido la de crear una rama master, una rama desarrollo y varias ramas individuales para trabajar cada uno sobre nuestra rama e ir integr</w:t>
+      </w:r>
+      <w:r>
+        <w:t>ándolas sobre la rama desarrollo</w:t>
+      </w:r>
+      <w:r>
+        <w:t xml:space="preserve"> y una vez esta testeado integrarlo en la master, el control de versiones te permite tener un absoluto control sobre las diferentes versiones del </w:t>
+      </w:r>
+      <w:r>
+        <w:t>proyecto</w:t>
+      </w:r>
+      <w:r>
+        <w:t xml:space="preserve"> y te permite volver atrás y deshacer errores con gran facilidad y mantener un orden sin volverte loco</w:t>
+      </w:r>
+      <w:r>
+        <w:t>.</w:t>
       </w:r>
     </w:p>
     <w:p>
@@ -2739,13 +2844,25 @@
     <w:p/>
     <w:p>
       <w:r>
-        <w:t>Una vez teníamos la idea clara de la web que queríamos hacer</w:t>
+        <w:t xml:space="preserve">Una vez teníamos la idea clara de la </w:t>
+      </w:r>
+      <w:r>
+        <w:t xml:space="preserve">aplicación </w:t>
+      </w:r>
+      <w:r>
+        <w:t>web que queríamos hacer</w:t>
       </w:r>
       <w:r>
         <w:t xml:space="preserve"> tuvimos que realizar fue un análisis de requerimientos</w:t>
       </w:r>
       <w:r>
-        <w:t xml:space="preserve"> para saber cuántas paginas tendría nuestra web, que pasaría al pinchar en cada enlace, cuál iba a ser nuestra estructura, tecnologías que usaremos(AJAX o recargar la </w:t>
+        <w:t xml:space="preserve"> para saber cuántas paginas tendría nuestra web, que pasaría al pinchar en cada enlace, cuál iba a ser nuestra estructura, tecnologías que </w:t>
+      </w:r>
+      <w:r>
+        <w:t>usaremos (</w:t>
+      </w:r>
+      <w:r>
+        <w:t xml:space="preserve">AJAX o recargar la </w:t>
       </w:r>
       <w:r>
         <w:t>página</w:t>
@@ -2774,13 +2891,11 @@
         <w:t>css</w:t>
       </w:r>
       <w:proofErr w:type="spellEnd"/>
-      <w:proofErr w:type="gramStart"/>
-      <w:r>
-        <w:t>..)</w:t>
-      </w:r>
-      <w:proofErr w:type="gramEnd"/>
-      <w:r>
-        <w:t>etc…</w:t>
+      <w:r>
+        <w:t>...) etc</w:t>
+      </w:r>
+      <w:r>
+        <w:t>…</w:t>
       </w:r>
     </w:p>
     <w:p/>
@@ -2906,8 +3021,6 @@
     <w:p/>
     <w:p/>
     <w:p/>
-    <w:p/>
-    <w:p/>
     <w:p>
       <w:pPr>
         <w:rPr>
@@ -2929,6 +3042,7 @@
           <w:b/>
           <w:sz w:val="28"/>
         </w:rPr>
+        <w:lastRenderedPageBreak/>
         <w:t>c</w:t>
       </w:r>
       <w:r>
@@ -2946,6 +3060,14 @@
         <w:t>.jsp</w:t>
       </w:r>
       <w:proofErr w:type="spellEnd"/>
+    </w:p>
+    <w:p>
+      <w:pPr>
+        <w:rPr>
+          <w:b/>
+          <w:sz w:val="28"/>
+        </w:rPr>
+      </w:pPr>
     </w:p>
     <w:p>
       <w:r>
@@ -3030,6 +3152,14 @@
       <w:proofErr w:type="spellEnd"/>
     </w:p>
     <w:p>
+      <w:pPr>
+        <w:rPr>
+          <w:b/>
+          <w:sz w:val="28"/>
+        </w:rPr>
+      </w:pPr>
+    </w:p>
+    <w:p>
       <w:r>
         <w:rPr>
           <w:noProof/>
@@ -3237,13 +3367,6 @@
         <w:tabs>
           <w:tab w:val="left" w:pos="7500"/>
         </w:tabs>
-      </w:pPr>
-    </w:p>
-    <w:p>
-      <w:pPr>
-        <w:tabs>
-          <w:tab w:val="left" w:pos="7500"/>
-        </w:tabs>
         <w:rPr>
           <w:b/>
           <w:sz w:val="28"/>
@@ -3254,6 +3377,7 @@
           <w:b/>
           <w:sz w:val="28"/>
         </w:rPr>
+        <w:lastRenderedPageBreak/>
         <w:t>CSS</w:t>
       </w:r>
     </w:p>
@@ -3319,6 +3443,8 @@
           <w:sz w:val="36"/>
         </w:rPr>
       </w:pPr>
+      <w:bookmarkStart w:id="0" w:name="_GoBack"/>
+      <w:bookmarkEnd w:id="0"/>
       <w:r>
         <w:rPr>
           <w:b/>
@@ -3337,7 +3463,16 @@
         <w:t>realiza</w:t>
       </w:r>
       <w:r>
-        <w:t>ndo un primer modelo entidad relación que posteriormente una vez acordado</w:t>
+        <w:t>ndo un primer modelo entidad relación que posteriormente</w:t>
+      </w:r>
+      <w:r>
+        <w:t>,</w:t>
+      </w:r>
+      <w:r>
+        <w:t xml:space="preserve"> una vez acordado</w:t>
+      </w:r>
+      <w:r>
+        <w:t>,</w:t>
       </w:r>
       <w:r>
         <w:t xml:space="preserve"> pasa</w:t>
@@ -3352,7 +3487,10 @@
         <w:t xml:space="preserve">que </w:t>
       </w:r>
       <w:r>
-        <w:t>finalmente se crea físicamente con los siguientes scripts.</w:t>
+        <w:t>finalmente se creó</w:t>
+      </w:r>
+      <w:r>
+        <w:t xml:space="preserve"> físicamente con los siguientes scripts.</w:t>
       </w:r>
     </w:p>
     <w:p/>
@@ -8128,44 +8266,26 @@
     </w:p>
     <w:p>
       <w:r>
-        <w:t xml:space="preserve">Hemos utilizado </w:t>
-      </w:r>
-      <w:r>
-        <w:t>los DAO y</w:t>
-      </w:r>
-      <w:r>
-        <w:t xml:space="preserve"> los</w:t>
-      </w:r>
-      <w:r>
-        <w:t xml:space="preserve"> BO, el DAO</w:t>
-      </w:r>
-      <w:r>
-        <w:t xml:space="preserve"> es </w:t>
-      </w:r>
-      <w:proofErr w:type="spellStart"/>
-      <w:r>
-        <w:t>el</w:t>
-      </w:r>
-      <w:proofErr w:type="spellEnd"/>
-      <w:r>
-        <w:t xml:space="preserve"> que</w:t>
-      </w:r>
-      <w:r>
-        <w:t xml:space="preserve"> va a base de datos y se conecta con ella</w:t>
-      </w:r>
-      <w:r>
-        <w:t>.</w:t>
-      </w:r>
-    </w:p>
-    <w:p>
-      <w:r>
-        <w:t xml:space="preserve"> E</w:t>
-      </w:r>
-      <w:r>
-        <w:t>l BO es el encargado de insertar, borrar, actualizar etc…contiene el esquema/propiedades de la Base de datos</w:t>
-      </w:r>
-      <w:r>
-        <w:t>.</w:t>
+        <w:t>Para llevar a cabo el patrón MVC creamos los DAO y los BO.</w:t>
+      </w:r>
+    </w:p>
+    <w:p>
+      <w:r>
+        <w:t xml:space="preserve">A groso modo podemos decir que: </w:t>
+      </w:r>
+      <w:r>
+        <w:t>el DAO es el que va a base</w:t>
+      </w:r>
+      <w:r>
+        <w:t xml:space="preserve"> de datos y se conecta con ella, y e</w:t>
+      </w:r>
+      <w:r>
+        <w:t>l BO es el encargado de insertar, borrar, actualizar etc…contiene el esquema/propiedades de la Base de datos.</w:t>
+      </w:r>
+    </w:p>
+    <w:p>
+      <w:r>
+        <w:t>Vamos a ver las definiciones de BO y DAO:</w:t>
       </w:r>
     </w:p>
     <w:p>
@@ -8267,7 +8387,6 @@
         </w:rPr>
         <w:t xml:space="preserve">Mientras que un programa podría implementar clases, las cuales pueden ser objetos controlando o ejecutando comportamientos, principalmente se distinguen en que no realizan nada por </w:t>
       </w:r>
-      <w:proofErr w:type="spellStart"/>
       <w:r>
         <w:rPr>
           <w:rFonts w:asciiTheme="minorHAnsi" w:hAnsiTheme="minorHAnsi" w:cstheme="minorHAnsi"/>
@@ -8275,9 +8394,8 @@
           <w:sz w:val="22"/>
           <w:szCs w:val="22"/>
         </w:rPr>
-        <w:t>si</w:t>
-      </w:r>
-      <w:proofErr w:type="spellEnd"/>
+        <w:t>sí</w:t>
+      </w:r>
       <w:r>
         <w:rPr>
           <w:rFonts w:asciiTheme="minorHAnsi" w:hAnsiTheme="minorHAnsi" w:cstheme="minorHAnsi"/>
@@ -8323,18 +8441,16 @@
           <w:color w:val="222222"/>
           <w:lang w:eastAsia="es-ES_tradnl"/>
         </w:rPr>
-        <w:t xml:space="preserve">n objeto de acceso a datos (en inglés, data </w:t>
-      </w:r>
-      <w:proofErr w:type="spellStart"/>
+        <w:t>n</w:t>
+      </w:r>
       <w:r>
         <w:rPr>
           <w:rFonts w:eastAsia="Times New Roman" w:cstheme="minorHAnsi"/>
           <w:color w:val="222222"/>
           <w:lang w:eastAsia="es-ES_tradnl"/>
         </w:rPr>
-        <w:t>access</w:t>
-      </w:r>
-      <w:proofErr w:type="spellEnd"/>
+        <w:t xml:space="preserve"> DAO</w:t>
+      </w:r>
       <w:r>
         <w:rPr>
           <w:rFonts w:eastAsia="Times New Roman" w:cstheme="minorHAnsi"/>
@@ -8343,23 +8459,21 @@
         </w:rPr>
         <w:t xml:space="preserve"> </w:t>
       </w:r>
-      <w:proofErr w:type="spellStart"/>
       <w:r>
         <w:rPr>
           <w:rFonts w:eastAsia="Times New Roman" w:cstheme="minorHAnsi"/>
           <w:color w:val="222222"/>
           <w:lang w:eastAsia="es-ES_tradnl"/>
         </w:rPr>
-        <w:t>object</w:t>
-      </w:r>
-      <w:proofErr w:type="spellEnd"/>
+        <w:t>(</w:t>
+      </w:r>
       <w:r>
         <w:rPr>
           <w:rFonts w:eastAsia="Times New Roman" w:cstheme="minorHAnsi"/>
           <w:color w:val="222222"/>
           <w:lang w:eastAsia="es-ES_tradnl"/>
         </w:rPr>
-        <w:t>, abreviado DAO) es un componente de software que suministra una interfaz común entre la aplicación y uno o más dispositivos de almacenamiento de datos, tales como una Base de datos o un archivo. El término se aplica frecuenteme</w:t>
+        <w:t>objeto de acceso a datos</w:t>
       </w:r>
       <w:r>
         <w:rPr>
@@ -8367,42 +8481,41 @@
           <w:color w:val="222222"/>
           <w:lang w:eastAsia="es-ES_tradnl"/>
         </w:rPr>
-        <w:t xml:space="preserve">nte al Patrón de diseño </w:t>
-      </w:r>
-      <w:proofErr w:type="spellStart"/>
+        <w:t>)</w:t>
+      </w:r>
       <w:r>
         <w:rPr>
           <w:rFonts w:eastAsia="Times New Roman" w:cstheme="minorHAnsi"/>
           <w:color w:val="222222"/>
           <w:lang w:eastAsia="es-ES_tradnl"/>
         </w:rPr>
-        <w:t>Object</w:t>
-      </w:r>
-      <w:proofErr w:type="spellEnd"/>
+        <w:t xml:space="preserve"> es un componente de software que suministra una interfaz común entre la aplicación y uno o más dispositivos de almacenamiento de datos, tales como una Base de datos o un archivo. El término se aplica frecuenteme</w:t>
+      </w:r>
       <w:r>
         <w:rPr>
           <w:rFonts w:eastAsia="Times New Roman" w:cstheme="minorHAnsi"/>
           <w:color w:val="222222"/>
           <w:lang w:eastAsia="es-ES_tradnl"/>
         </w:rPr>
-        <w:t>.</w:t>
-      </w:r>
-    </w:p>
-    <w:p>
-      <w:pPr>
+        <w:t xml:space="preserve">nte al Patrón de diseño </w:t>
+      </w:r>
+      <w:proofErr w:type="spellStart"/>
+      <w:r>
         <w:rPr>
           <w:rFonts w:eastAsia="Times New Roman" w:cstheme="minorHAnsi"/>
           <w:color w:val="222222"/>
           <w:lang w:eastAsia="es-ES_tradnl"/>
         </w:rPr>
-      </w:pPr>
+        <w:t>Object</w:t>
+      </w:r>
+      <w:proofErr w:type="spellEnd"/>
       <w:r>
         <w:rPr>
           <w:rFonts w:eastAsia="Times New Roman" w:cstheme="minorHAnsi"/>
           <w:color w:val="222222"/>
           <w:lang w:eastAsia="es-ES_tradnl"/>
         </w:rPr>
-        <w:t>Ventajas</w:t>
+        <w:t>.</w:t>
       </w:r>
     </w:p>
     <w:p>
@@ -8419,50 +8532,49 @@
           <w:color w:val="222222"/>
           <w:lang w:eastAsia="es-ES_tradnl"/>
         </w:rPr>
-        <w:t xml:space="preserve">Los Objetos de Acceso a Datos son un Patrón de los subordinados de Diseño Core J2EE y considerados una buena práctica. La ventaja de usar objetos de acceso a datos es que cualquier objeto de negocio (aquel que contiene detalles específicos de operación o aplicación) no requiere conocimiento directo del destino final </w:t>
-      </w:r>
-      <w:r>
+        <w:t>Ventajas</w:t>
+      </w:r>
+    </w:p>
+    <w:p>
+      <w:pPr>
         <w:rPr>
           <w:rFonts w:eastAsia="Times New Roman" w:cstheme="minorHAnsi"/>
           <w:color w:val="222222"/>
           <w:lang w:eastAsia="es-ES_tradnl"/>
         </w:rPr>
-        <w:t>de la información que manipula.</w:t>
-      </w:r>
-    </w:p>
-    <w:p>
-      <w:pPr>
+      </w:pPr>
+      <w:r>
         <w:rPr>
           <w:rFonts w:eastAsia="Times New Roman" w:cstheme="minorHAnsi"/>
           <w:color w:val="222222"/>
           <w:lang w:eastAsia="es-ES_tradnl"/>
         </w:rPr>
-      </w:pPr>
+        <w:t xml:space="preserve">Los Objetos de Acceso a Datos son un Patrón de los subordinados de Diseño Core J2EE y considerados una buena práctica. La ventaja de usar objetos de acceso a datos es que cualquier objeto de negocio (aquel que contiene detalles específicos de operación o aplicación) no requiere conocimiento directo del destino final </w:t>
+      </w:r>
       <w:r>
         <w:rPr>
           <w:rFonts w:eastAsia="Times New Roman" w:cstheme="minorHAnsi"/>
           <w:color w:val="222222"/>
           <w:lang w:eastAsia="es-ES_tradnl"/>
         </w:rPr>
-        <w:t xml:space="preserve">Los Objetos de Acceso a Datos pueden usarse en Java para aislar a una aplicación de la tecnología de persistencia Java subyacente (API de Persistencia Java), la cual podría ser JDBC, JDO, Enterprise JavaBeans, </w:t>
-      </w:r>
-      <w:proofErr w:type="spellStart"/>
-      <w:r>
+        <w:t>de la información que manipula.</w:t>
+      </w:r>
+    </w:p>
+    <w:p>
+      <w:pPr>
         <w:rPr>
           <w:rFonts w:eastAsia="Times New Roman" w:cstheme="minorHAnsi"/>
           <w:color w:val="222222"/>
           <w:lang w:eastAsia="es-ES_tradnl"/>
         </w:rPr>
-        <w:t>TopLink</w:t>
-      </w:r>
-      <w:proofErr w:type="spellEnd"/>
+      </w:pPr>
       <w:r>
         <w:rPr>
           <w:rFonts w:eastAsia="Times New Roman" w:cstheme="minorHAnsi"/>
           <w:color w:val="222222"/>
           <w:lang w:eastAsia="es-ES_tradnl"/>
         </w:rPr>
-        <w:t xml:space="preserve">, </w:t>
+        <w:t xml:space="preserve">Los Objetos de Acceso a Datos pueden usarse en Java para aislar a una aplicación de la tecnología de persistencia Java subyacente (API de Persistencia Java), la cual podría ser JDBC, JDO, Enterprise JavaBeans, </w:t>
       </w:r>
       <w:proofErr w:type="spellStart"/>
       <w:r>
@@ -8471,7 +8583,7 @@
           <w:color w:val="222222"/>
           <w:lang w:eastAsia="es-ES_tradnl"/>
         </w:rPr>
-        <w:t>EclipseLink</w:t>
+        <w:t>TopLink</w:t>
       </w:r>
       <w:proofErr w:type="spellEnd"/>
       <w:r>
@@ -8489,7 +8601,7 @@
           <w:color w:val="222222"/>
           <w:lang w:eastAsia="es-ES_tradnl"/>
         </w:rPr>
-        <w:t>Hibernate</w:t>
+        <w:t>EclipseLink</w:t>
       </w:r>
       <w:proofErr w:type="spellEnd"/>
       <w:r>
@@ -8507,7 +8619,7 @@
           <w:color w:val="222222"/>
           <w:lang w:eastAsia="es-ES_tradnl"/>
         </w:rPr>
-        <w:t>iBATIS</w:t>
+        <w:t>Hibernate</w:t>
       </w:r>
       <w:proofErr w:type="spellEnd"/>
       <w:r>
@@ -8516,32 +8628,33 @@
           <w:color w:val="222222"/>
           <w:lang w:eastAsia="es-ES_tradnl"/>
         </w:rPr>
-        <w:t>, o cualquier otra tecnología de persistencia. Usar Objetos de Acceso de Datos significa que la tecnología subyacente puede ser actualizada o cambiada sin cambiar</w:t>
-      </w:r>
+        <w:t xml:space="preserve">, </w:t>
+      </w:r>
+      <w:proofErr w:type="spellStart"/>
       <w:r>
         <w:rPr>
           <w:rFonts w:eastAsia="Times New Roman" w:cstheme="minorHAnsi"/>
           <w:color w:val="222222"/>
           <w:lang w:eastAsia="es-ES_tradnl"/>
         </w:rPr>
-        <w:t xml:space="preserve"> otras partes de la aplicación.</w:t>
-      </w:r>
-    </w:p>
-    <w:p>
-      <w:pPr>
+        <w:t>iBATIS</w:t>
+      </w:r>
+      <w:proofErr w:type="spellEnd"/>
+      <w:r>
         <w:rPr>
           <w:rFonts w:eastAsia="Times New Roman" w:cstheme="minorHAnsi"/>
           <w:color w:val="222222"/>
           <w:lang w:eastAsia="es-ES_tradnl"/>
         </w:rPr>
-      </w:pPr>
+        <w:t>, o cualquier otra tecnología de persistencia. Usar Objetos de Acceso de Datos significa que la tecnología subyacente puede ser actualizada o cambiada sin cambiar</w:t>
+      </w:r>
       <w:r>
         <w:rPr>
           <w:rFonts w:eastAsia="Times New Roman" w:cstheme="minorHAnsi"/>
           <w:color w:val="222222"/>
           <w:lang w:eastAsia="es-ES_tradnl"/>
         </w:rPr>
-        <w:t>Desventajas</w:t>
+        <w:t xml:space="preserve"> otras partes de la aplicación.</w:t>
       </w:r>
     </w:p>
     <w:p>
@@ -8558,40 +8671,65 @@
           <w:color w:val="222222"/>
           <w:lang w:eastAsia="es-ES_tradnl"/>
         </w:rPr>
-        <w:t xml:space="preserve">La flexibilidad tiene un precio. Cuando se añaden </w:t>
-      </w:r>
-      <w:proofErr w:type="spellStart"/>
-      <w:r>
+        <w:t>Desventajas</w:t>
+      </w:r>
+    </w:p>
+    <w:p>
+      <w:pPr>
         <w:rPr>
           <w:rFonts w:eastAsia="Times New Roman" w:cstheme="minorHAnsi"/>
           <w:color w:val="222222"/>
           <w:lang w:eastAsia="es-ES_tradnl"/>
         </w:rPr>
-        <w:t>DAOs</w:t>
-      </w:r>
-      <w:proofErr w:type="spellEnd"/>
+      </w:pPr>
       <w:r>
         <w:rPr>
           <w:rFonts w:eastAsia="Times New Roman" w:cstheme="minorHAnsi"/>
           <w:color w:val="222222"/>
           <w:lang w:eastAsia="es-ES_tradnl"/>
         </w:rPr>
-        <w:t xml:space="preserve"> a una aplicación, la complejidad adicional de usar otra capa de persistencia incrementa la cantidad de código ejecutado durante tiempo de ejecución. La configuración de las capas de persistencia requiere en la mayoría de los casos mucho trabajo.</w:t>
-      </w:r>
-    </w:p>
-    <w:p>
-      <w:pPr>
+        <w:t xml:space="preserve">La flexibilidad tiene un precio. Cuando se añaden </w:t>
+      </w:r>
+      <w:proofErr w:type="spellStart"/>
+      <w:r>
         <w:rPr>
           <w:rFonts w:eastAsia="Times New Roman" w:cstheme="minorHAnsi"/>
           <w:color w:val="222222"/>
           <w:lang w:eastAsia="es-ES_tradnl"/>
         </w:rPr>
-      </w:pPr>
-    </w:p>
-    <w:p/>
-    <w:p>
-      <w:r>
-        <w:t>Aquí podemos ver algunas capturas y código interesante de nuestra aplicación</w:t>
+        <w:t>DAOs</w:t>
+      </w:r>
+      <w:proofErr w:type="spellEnd"/>
+      <w:r>
+        <w:rPr>
+          <w:rFonts w:eastAsia="Times New Roman" w:cstheme="minorHAnsi"/>
+          <w:color w:val="222222"/>
+          <w:lang w:eastAsia="es-ES_tradnl"/>
+        </w:rPr>
+        <w:t xml:space="preserve"> a una aplicación, la complejidad adicional de usar otra capa de persistencia incrementa la cantidad de código ejecutado durante tiempo de ejecución. La configuración de las capas de persistencia requiere en la mayoría de los casos mucho trabajo.</w:t>
+      </w:r>
+    </w:p>
+    <w:p>
+      <w:pPr>
+        <w:rPr>
+          <w:rFonts w:eastAsia="Times New Roman" w:cstheme="minorHAnsi"/>
+          <w:color w:val="222222"/>
+          <w:lang w:eastAsia="es-ES_tradnl"/>
+        </w:rPr>
+      </w:pPr>
+      <w:r>
+        <w:rPr>
+          <w:rFonts w:eastAsia="Times New Roman" w:cstheme="minorHAnsi"/>
+          <w:color w:val="222222"/>
+          <w:lang w:eastAsia="es-ES_tradnl"/>
+        </w:rPr>
+        <w:t xml:space="preserve">Una vez vistas estas explicaciones </w:t>
+      </w:r>
+      <w:r>
+        <w:t xml:space="preserve">vamos a </w:t>
+      </w:r>
+      <w:r>
+        <w:t>ver algunas capturas y código interesante de nuestra aplicación</w:t>
       </w:r>
       <w:r>
         <w:t>.</w:t>
@@ -9977,8 +10115,8 @@
         </w:tabs>
         <w:spacing w:before="120" w:beforeAutospacing="0" w:after="120" w:afterAutospacing="0"/>
         <w:rPr>
+          <w:rStyle w:val="Hipervnculo"/>
           <w:rFonts w:asciiTheme="minorHAnsi" w:hAnsiTheme="minorHAnsi" w:cstheme="minorHAnsi"/>
-          <w:color w:val="222222"/>
           <w:sz w:val="22"/>
           <w:szCs w:val="22"/>
         </w:rPr>
@@ -9995,9 +10133,59 @@
         </w:r>
       </w:hyperlink>
     </w:p>
+    <w:p>
+      <w:pPr>
+        <w:pStyle w:val="NormalWeb"/>
+        <w:shd w:val="clear" w:color="auto" w:fill="FFFFFF"/>
+        <w:tabs>
+          <w:tab w:val="left" w:pos="5805"/>
+        </w:tabs>
+        <w:spacing w:before="120" w:beforeAutospacing="0" w:after="120" w:afterAutospacing="0"/>
+        <w:rPr>
+          <w:rFonts w:asciiTheme="minorHAnsi" w:hAnsiTheme="minorHAnsi" w:cstheme="minorHAnsi"/>
+          <w:color w:val="222222"/>
+          <w:sz w:val="22"/>
+          <w:szCs w:val="22"/>
+        </w:rPr>
+      </w:pPr>
+      <w:r>
+        <w:rPr>
+          <w:rFonts w:asciiTheme="minorHAnsi" w:hAnsiTheme="minorHAnsi" w:cstheme="minorHAnsi"/>
+          <w:color w:val="222222"/>
+          <w:sz w:val="22"/>
+          <w:szCs w:val="22"/>
+        </w:rPr>
+        <w:t>https://developers.google.com/maps/documentation/geolocation/intro?hl=es-419</w:t>
+      </w:r>
+    </w:p>
+    <w:p>
+      <w:hyperlink r:id="rId51" w:history="1">
+        <w:r>
+          <w:rPr>
+            <w:rStyle w:val="Hipervnculo"/>
+          </w:rPr>
+          <w:t>http://codejavu.blogspot.com/2013/06/ejemplo-modelo-vista-controlador.html</w:t>
+        </w:r>
+      </w:hyperlink>
+    </w:p>
+    <w:p>
+      <w:hyperlink r:id="rId52" w:history="1">
+        <w:r>
+          <w:rPr>
+            <w:rStyle w:val="Hipervnculo"/>
+          </w:rPr>
+          <w:t>http://blog.hostdime.com.co/agregar-y-eliminar-elementos-de-forma-dinamica-con-jquery/</w:t>
+        </w:r>
+      </w:hyperlink>
+    </w:p>
+    <w:p>
+      <w:r>
+        <w:t>https://es.stackoverflow.com/questions/40754/crear-elementos-del-dom-con-jquery</w:t>
+      </w:r>
+    </w:p>
     <w:p/>
     <w:sectPr>
-      <w:footerReference w:type="default" r:id="rId51"/>
+      <w:footerReference w:type="default" r:id="rId53"/>
       <w:pgSz w:w="11906" w:h="16838"/>
       <w:pgMar w:top="1417" w:right="1701" w:bottom="1417" w:left="1701" w:header="708" w:footer="708" w:gutter="0"/>
       <w:cols w:space="708"/>
@@ -10391,7 +10579,7 @@
                               <w:szCs w:val="28"/>
                               <w:lang w:val="es-ES"/>
                             </w:rPr>
-                            <w:t>33</w:t>
+                            <w:t>35</w:t>
                           </w:r>
                           <w:r>
                             <w:rPr>
@@ -10468,7 +10656,7 @@
                         <w:szCs w:val="28"/>
                         <w:lang w:val="es-ES"/>
                       </w:rPr>
-                      <w:t>33</w:t>
+                      <w:t>35</w:t>
                     </w:r>
                     <w:r>
                       <w:rPr>
@@ -11309,7 +11497,7 @@
 </file>
 
 <file path=customXml/itemProps2.xml><?xml version="1.0" encoding="utf-8"?>
-<ds:datastoreItem xmlns:ds="http://schemas.openxmlformats.org/officeDocument/2006/customXml" ds:itemID="{B1854D49-199C-497D-B49D-A97C4B45BF8D}">
+<ds:datastoreItem xmlns:ds="http://schemas.openxmlformats.org/officeDocument/2006/customXml" ds:itemID="{A885D3C1-00C8-4390-AB81-22951A90B3DC}">
   <ds:schemaRefs>
     <ds:schemaRef ds:uri="http://schemas.openxmlformats.org/officeDocument/2006/bibliography"/>
   </ds:schemaRefs>

</xml_diff>